<commit_message>
Changed CalculConfig for variable path to files
</commit_message>
<xml_diff>
--- a/Mode d'emploi.docx
+++ b/Mode d'emploi.docx
@@ -51,8 +51,248 @@
       <w:r>
         <w:t xml:space="preserve"> 3.4</w:t>
       </w:r>
+    </w:p>
+    <w:p>
+      <w:pPr>
+        <w:pStyle w:val="Paragraphedeliste"/>
+        <w:numPr>
+          <w:ilvl w:val="0"/>
+          <w:numId w:val="1"/>
+        </w:numPr>
+      </w:pPr>
+      <w:r>
+        <w:t>Logiciel Visual Studio (dernière version</w:t>
+      </w:r>
+      <w:r>
+        <w:t xml:space="preserve">, </w:t>
+      </w:r>
+      <w:proofErr w:type="spellStart"/>
+      <w:r>
+        <w:t>peut</w:t>
+      </w:r>
+      <w:proofErr w:type="spellEnd"/>
+      <w:r>
+        <w:t xml:space="preserve"> </w:t>
+      </w:r>
+      <w:proofErr w:type="spellStart"/>
+      <w:r>
+        <w:t>importe</w:t>
+      </w:r>
+      <w:proofErr w:type="spellEnd"/>
+      <w:r>
+        <w:t xml:space="preserve"> si ce n’est pas la même que celle avec laquelle j’ai fait le programme</w:t>
+      </w:r>
+      <w:r>
+        <w:t>)</w:t>
+      </w:r>
+    </w:p>
+    <w:p>
+      <w:pPr>
+        <w:pStyle w:val="Paragraphedeliste"/>
+        <w:numPr>
+          <w:ilvl w:val="0"/>
+          <w:numId w:val="1"/>
+        </w:numPr>
+      </w:pPr>
+      <w:r>
+        <w:t xml:space="preserve">Dans le dossier </w:t>
+      </w:r>
+      <w:proofErr w:type="spellStart"/>
+      <w:r>
+        <w:t>DémosNFsport</w:t>
+      </w:r>
+      <w:proofErr w:type="spellEnd"/>
+      <w:r>
+        <w:t>/</w:t>
+      </w:r>
+      <w:proofErr w:type="spellStart"/>
+      <w:r>
+        <w:t>CalculConfig</w:t>
+      </w:r>
+      <w:proofErr w:type="spellEnd"/>
+      <w:r>
+        <w:t xml:space="preserve"> double-cliquer sur CalculConfig.sln</w:t>
+      </w:r>
+      <w:r>
+        <w:t>. Cela lance le programme Visual Studio. Dans la barre de menu du haut, cliquer sur Générer puis Générer la solution.</w:t>
+      </w:r>
       <w:bookmarkStart w:id="0" w:name="_GoBack"/>
       <w:bookmarkEnd w:id="0"/>
+    </w:p>
+    <w:p/>
+    <w:p>
+      <w:r>
+        <w:t>Pour lancer une démo :</w:t>
+      </w:r>
+    </w:p>
+    <w:p>
+      <w:pPr>
+        <w:pStyle w:val="Paragraphedeliste"/>
+        <w:numPr>
+          <w:ilvl w:val="0"/>
+          <w:numId w:val="2"/>
+        </w:numPr>
+      </w:pPr>
+      <w:r>
+        <w:t xml:space="preserve">Lancer le programme designer </w:t>
+      </w:r>
+      <w:proofErr w:type="spellStart"/>
+      <w:r>
+        <w:t>OpenViBE</w:t>
+      </w:r>
+      <w:proofErr w:type="spellEnd"/>
+      <w:r>
+        <w:t xml:space="preserve"> (une recherche dans la barre de recherche Windows devrait vous renvoyer vers le programme)</w:t>
+      </w:r>
+      <w:r>
+        <w:t xml:space="preserve"> et ouvrir les 3 scenarios – </w:t>
+      </w:r>
+      <w:proofErr w:type="spellStart"/>
+      <w:r>
+        <w:t>baseline</w:t>
+      </w:r>
+      <w:proofErr w:type="spellEnd"/>
+      <w:r>
+        <w:t xml:space="preserve">, signal monitoring et SMR </w:t>
+      </w:r>
+      <w:proofErr w:type="spellStart"/>
+      <w:r>
+        <w:t>equidistant</w:t>
+      </w:r>
+      <w:proofErr w:type="spellEnd"/>
+      <w:r>
+        <w:t>.</w:t>
+      </w:r>
+    </w:p>
+    <w:p>
+      <w:pPr>
+        <w:pStyle w:val="Paragraphedeliste"/>
+        <w:numPr>
+          <w:ilvl w:val="0"/>
+          <w:numId w:val="2"/>
+        </w:numPr>
+      </w:pPr>
+      <w:r>
+        <w:t>Informer le participant que d</w:t>
+      </w:r>
+      <w:r>
+        <w:t xml:space="preserve">urant 30s </w:t>
+      </w:r>
+      <w:r>
+        <w:t>il devra</w:t>
+      </w:r>
+      <w:r>
+        <w:t xml:space="preserve"> </w:t>
+      </w:r>
+      <w:r>
+        <w:t>fixer le centre d’</w:t>
+      </w:r>
+      <w:r>
+        <w:t>une croix blanche sur un fond noir</w:t>
+      </w:r>
+      <w:r>
+        <w:t>. Il peut laisser libre cours ses pensées tout en fixant cette croix.</w:t>
+      </w:r>
+    </w:p>
+    <w:p>
+      <w:pPr>
+        <w:pStyle w:val="Paragraphedeliste"/>
+        <w:numPr>
+          <w:ilvl w:val="0"/>
+          <w:numId w:val="2"/>
+        </w:numPr>
+      </w:pPr>
+      <w:r>
+        <w:t xml:space="preserve">Lancer le scénario </w:t>
+      </w:r>
+      <w:proofErr w:type="spellStart"/>
+      <w:r>
+        <w:t>baseline</w:t>
+      </w:r>
+      <w:proofErr w:type="spellEnd"/>
+      <w:r>
+        <w:t xml:space="preserve"> sur </w:t>
+      </w:r>
+      <w:proofErr w:type="spellStart"/>
+      <w:r>
+        <w:t>OpenViBE</w:t>
+      </w:r>
+      <w:proofErr w:type="spellEnd"/>
+      <w:r>
+        <w:t xml:space="preserve">. </w:t>
+      </w:r>
+    </w:p>
+    <w:p>
+      <w:pPr>
+        <w:pStyle w:val="Paragraphedeliste"/>
+        <w:numPr>
+          <w:ilvl w:val="0"/>
+          <w:numId w:val="2"/>
+        </w:numPr>
+      </w:pPr>
+      <w:r>
+        <w:t xml:space="preserve">A la fin de la </w:t>
+      </w:r>
+      <w:proofErr w:type="spellStart"/>
+      <w:r>
+        <w:t>baseline</w:t>
+      </w:r>
+      <w:proofErr w:type="spellEnd"/>
+      <w:r>
+        <w:t xml:space="preserve">, </w:t>
+      </w:r>
+    </w:p>
+    <w:p/>
+    <w:p>
+      <w:r>
+        <w:t>Tous les programmes (</w:t>
+      </w:r>
+      <w:proofErr w:type="spellStart"/>
+      <w:r>
+        <w:t>OpenViBE</w:t>
+      </w:r>
+      <w:proofErr w:type="spellEnd"/>
+      <w:r>
+        <w:t xml:space="preserve">, </w:t>
+      </w:r>
+      <w:proofErr w:type="spellStart"/>
+      <w:r>
+        <w:t>CalculConfig</w:t>
+      </w:r>
+      <w:proofErr w:type="spellEnd"/>
+      <w:r>
+        <w:t>) doivent pouvoir être lancé</w:t>
+      </w:r>
+      <w:r>
+        <w:t>s</w:t>
+      </w:r>
+      <w:r>
+        <w:t xml:space="preserve"> depuis le dossier </w:t>
+      </w:r>
+      <w:proofErr w:type="spellStart"/>
+      <w:r>
+        <w:t>DémosNFsport</w:t>
+      </w:r>
+      <w:proofErr w:type="spellEnd"/>
+      <w:r>
+        <w:t>\</w:t>
+      </w:r>
+      <w:proofErr w:type="spellStart"/>
+      <w:r>
+        <w:t>ScenariiOpenViBE</w:t>
+      </w:r>
+      <w:proofErr w:type="spellEnd"/>
+      <w:r>
+        <w:t>\</w:t>
+      </w:r>
+      <w:proofErr w:type="spellStart"/>
+      <w:r>
+        <w:t>signals</w:t>
+      </w:r>
+      <w:proofErr w:type="spellEnd"/>
+      <w:r>
+        <w:t xml:space="preserve"> </w:t>
+      </w:r>
     </w:p>
     <w:sectPr>
       <w:pgSz w:w="11906" w:h="16838"/>
@@ -67,6 +307,119 @@
 <file path=word/numbering.xml><?xml version="1.0" encoding="utf-8"?>
 <w:numbering xmlns:wpc="http://schemas.microsoft.com/office/word/2010/wordprocessingCanvas" xmlns:cx="http://schemas.microsoft.com/office/drawing/2014/chartex" xmlns:cx1="http://schemas.microsoft.com/office/drawing/2015/9/8/chartex" xmlns:cx2="http://schemas.microsoft.com/office/drawing/2015/10/21/chartex" xmlns:cx3="http://schemas.microsoft.com/office/drawing/2016/5/9/chartex" xmlns:cx4="http://schemas.microsoft.com/office/drawing/2016/5/10/chartex" xmlns:cx5="http://schemas.microsoft.com/office/drawing/2016/5/11/chartex" xmlns:cx6="http://schemas.microsoft.com/office/drawing/2016/5/12/chartex" xmlns:cx7="http://schemas.microsoft.com/office/drawing/2016/5/13/chartex" xmlns:cx8="http://schemas.microsoft.com/office/drawing/2016/5/14/chartex" xmlns:mc="http://schemas.openxmlformats.org/markup-compatibility/2006" xmlns:aink="http://schemas.microsoft.com/office/drawing/2016/ink" xmlns:am3d="http://schemas.microsoft.com/office/drawing/2017/model3d" xmlns:o="urn:schemas-microsoft-com:office:office" xmlns:r="http://schemas.openxmlformats.org/officeDocument/2006/relationships" xmlns:m="http://schemas.openxmlformats.org/officeDocument/2006/math" xmlns:v="urn:schemas-microsoft-com:vml" xmlns:wp14="http://schemas.microsoft.com/office/word/2010/wordprocessingDrawing" xmlns:wp="http://schemas.openxmlformats.org/drawingml/2006/wordprocessingDrawing" xmlns:w10="urn:schemas-microsoft-com:office:word" xmlns:w="http://schemas.openxmlformats.org/wordprocessingml/2006/main" xmlns:w14="http://schemas.microsoft.com/office/word/2010/wordml" xmlns:w15="http://schemas.microsoft.com/office/word/2012/wordml" xmlns:w16cid="http://schemas.microsoft.com/office/word/2016/wordml/cid" xmlns:w16se="http://schemas.microsoft.com/office/word/2015/wordml/symex" xmlns:wpg="http://schemas.microsoft.com/office/word/2010/wordprocessingGroup" xmlns:wpi="http://schemas.microsoft.com/office/word/2010/wordprocessingInk" xmlns:wne="http://schemas.microsoft.com/office/word/2006/wordml" xmlns:wps="http://schemas.microsoft.com/office/word/2010/wordprocessingShape" mc:Ignorable="w14 w15 w16se w16cid wp14">
   <w:abstractNum w:abstractNumId="0" w15:restartNumberingAfterBreak="0">
+    <w:nsid w:val="28160213"/>
+    <w:multiLevelType w:val="hybridMultilevel"/>
+    <w:tmpl w:val="800CE266"/>
+    <w:lvl w:ilvl="0" w:tplc="040C0001">
+      <w:start w:val="1"/>
+      <w:numFmt w:val="bullet"/>
+      <w:lvlText w:val=""/>
+      <w:lvlJc w:val="left"/>
+      <w:pPr>
+        <w:ind w:left="720" w:hanging="360"/>
+      </w:pPr>
+      <w:rPr>
+        <w:rFonts w:ascii="Symbol" w:hAnsi="Symbol" w:hint="default"/>
+      </w:rPr>
+    </w:lvl>
+    <w:lvl w:ilvl="1" w:tplc="040C0003" w:tentative="1">
+      <w:start w:val="1"/>
+      <w:numFmt w:val="bullet"/>
+      <w:lvlText w:val="o"/>
+      <w:lvlJc w:val="left"/>
+      <w:pPr>
+        <w:ind w:left="1440" w:hanging="360"/>
+      </w:pPr>
+      <w:rPr>
+        <w:rFonts w:ascii="Courier New" w:hAnsi="Courier New" w:cs="Courier New" w:hint="default"/>
+      </w:rPr>
+    </w:lvl>
+    <w:lvl w:ilvl="2" w:tplc="040C0005" w:tentative="1">
+      <w:start w:val="1"/>
+      <w:numFmt w:val="bullet"/>
+      <w:lvlText w:val=""/>
+      <w:lvlJc w:val="left"/>
+      <w:pPr>
+        <w:ind w:left="2160" w:hanging="360"/>
+      </w:pPr>
+      <w:rPr>
+        <w:rFonts w:ascii="Wingdings" w:hAnsi="Wingdings" w:hint="default"/>
+      </w:rPr>
+    </w:lvl>
+    <w:lvl w:ilvl="3" w:tplc="040C0001" w:tentative="1">
+      <w:start w:val="1"/>
+      <w:numFmt w:val="bullet"/>
+      <w:lvlText w:val=""/>
+      <w:lvlJc w:val="left"/>
+      <w:pPr>
+        <w:ind w:left="2880" w:hanging="360"/>
+      </w:pPr>
+      <w:rPr>
+        <w:rFonts w:ascii="Symbol" w:hAnsi="Symbol" w:hint="default"/>
+      </w:rPr>
+    </w:lvl>
+    <w:lvl w:ilvl="4" w:tplc="040C0003" w:tentative="1">
+      <w:start w:val="1"/>
+      <w:numFmt w:val="bullet"/>
+      <w:lvlText w:val="o"/>
+      <w:lvlJc w:val="left"/>
+      <w:pPr>
+        <w:ind w:left="3600" w:hanging="360"/>
+      </w:pPr>
+      <w:rPr>
+        <w:rFonts w:ascii="Courier New" w:hAnsi="Courier New" w:cs="Courier New" w:hint="default"/>
+      </w:rPr>
+    </w:lvl>
+    <w:lvl w:ilvl="5" w:tplc="040C0005" w:tentative="1">
+      <w:start w:val="1"/>
+      <w:numFmt w:val="bullet"/>
+      <w:lvlText w:val=""/>
+      <w:lvlJc w:val="left"/>
+      <w:pPr>
+        <w:ind w:left="4320" w:hanging="360"/>
+      </w:pPr>
+      <w:rPr>
+        <w:rFonts w:ascii="Wingdings" w:hAnsi="Wingdings" w:hint="default"/>
+      </w:rPr>
+    </w:lvl>
+    <w:lvl w:ilvl="6" w:tplc="040C0001" w:tentative="1">
+      <w:start w:val="1"/>
+      <w:numFmt w:val="bullet"/>
+      <w:lvlText w:val=""/>
+      <w:lvlJc w:val="left"/>
+      <w:pPr>
+        <w:ind w:left="5040" w:hanging="360"/>
+      </w:pPr>
+      <w:rPr>
+        <w:rFonts w:ascii="Symbol" w:hAnsi="Symbol" w:hint="default"/>
+      </w:rPr>
+    </w:lvl>
+    <w:lvl w:ilvl="7" w:tplc="040C0003" w:tentative="1">
+      <w:start w:val="1"/>
+      <w:numFmt w:val="bullet"/>
+      <w:lvlText w:val="o"/>
+      <w:lvlJc w:val="left"/>
+      <w:pPr>
+        <w:ind w:left="5760" w:hanging="360"/>
+      </w:pPr>
+      <w:rPr>
+        <w:rFonts w:ascii="Courier New" w:hAnsi="Courier New" w:cs="Courier New" w:hint="default"/>
+      </w:rPr>
+    </w:lvl>
+    <w:lvl w:ilvl="8" w:tplc="040C0005" w:tentative="1">
+      <w:start w:val="1"/>
+      <w:numFmt w:val="bullet"/>
+      <w:lvlText w:val=""/>
+      <w:lvlJc w:val="left"/>
+      <w:pPr>
+        <w:ind w:left="6480" w:hanging="360"/>
+      </w:pPr>
+      <w:rPr>
+        <w:rFonts w:ascii="Wingdings" w:hAnsi="Wingdings" w:hint="default"/>
+      </w:rPr>
+    </w:lvl>
+  </w:abstractNum>
+  <w:abstractNum w:abstractNumId="1" w15:restartNumberingAfterBreak="0">
     <w:nsid w:val="73FE1879"/>
     <w:multiLevelType w:val="hybridMultilevel"/>
     <w:tmpl w:val="3EF0D0A0"/>
@@ -180,6 +533,9 @@
     </w:lvl>
   </w:abstractNum>
   <w:num w:numId="1">
+    <w:abstractNumId w:val="1"/>
+  </w:num>
+  <w:num w:numId="2">
     <w:abstractNumId w:val="0"/>
   </w:num>
 </w:numbering>

</xml_diff>

<commit_message>
Changes to Mode d'emploi
</commit_message>
<xml_diff>
--- a/Mode d'emploi.docx
+++ b/Mode d'emploi.docx
@@ -17,21 +17,36 @@
       </w:pPr>
       <w:proofErr w:type="spellStart"/>
       <w:r>
+        <w:rPr>
+          <w:b/>
+        </w:rPr>
         <w:t>Unity</w:t>
       </w:r>
       <w:proofErr w:type="spellEnd"/>
       <w:r>
-        <w:t xml:space="preserve"> Hub puis </w:t>
+        <w:rPr>
+          <w:b/>
+        </w:rPr>
+        <w:t xml:space="preserve"> Hub</w:t>
+      </w:r>
+      <w:r>
+        <w:t xml:space="preserve"> puis </w:t>
       </w:r>
       <w:r>
         <w:t xml:space="preserve">depuis le Hub, </w:t>
       </w:r>
       <w:proofErr w:type="spellStart"/>
       <w:r>
+        <w:rPr>
+          <w:b/>
+        </w:rPr>
         <w:t>Unity</w:t>
       </w:r>
       <w:proofErr w:type="spellEnd"/>
       <w:r>
+        <w:rPr>
+          <w:b/>
+        </w:rPr>
         <w:t xml:space="preserve"> 2020.3.17f1</w:t>
       </w:r>
     </w:p>
@@ -42,13 +57,22 @@
           <w:ilvl w:val="0"/>
           <w:numId w:val="1"/>
         </w:numPr>
-      </w:pPr>
-      <w:proofErr w:type="spellStart"/>
-      <w:r>
+        <w:rPr>
+          <w:b/>
+        </w:rPr>
+      </w:pPr>
+      <w:proofErr w:type="spellStart"/>
+      <w:r>
+        <w:rPr>
+          <w:b/>
+        </w:rPr>
         <w:t>OpenViBE</w:t>
       </w:r>
       <w:proofErr w:type="spellEnd"/>
       <w:r>
+        <w:rPr>
+          <w:b/>
+        </w:rPr>
         <w:t xml:space="preserve"> 3.4</w:t>
       </w:r>
     </w:p>
@@ -61,26 +85,30 @@
         </w:numPr>
       </w:pPr>
       <w:r>
-        <w:t>Logiciel Visual Studio (dernière version</w:t>
+        <w:t xml:space="preserve">Logiciel </w:t>
+      </w:r>
+      <w:r>
+        <w:rPr>
+          <w:b/>
+        </w:rPr>
+        <w:t>Visual Studio</w:t>
+      </w:r>
+      <w:r>
+        <w:t xml:space="preserve"> (dernière version</w:t>
       </w:r>
       <w:r>
         <w:t xml:space="preserve">, </w:t>
       </w:r>
-      <w:proofErr w:type="spellStart"/>
-      <w:r>
-        <w:t>peut</w:t>
-      </w:r>
-      <w:proofErr w:type="spellEnd"/>
-      <w:r>
-        <w:t xml:space="preserve"> </w:t>
-      </w:r>
-      <w:proofErr w:type="spellStart"/>
-      <w:r>
-        <w:t>importe</w:t>
-      </w:r>
-      <w:proofErr w:type="spellEnd"/>
-      <w:r>
-        <w:t xml:space="preserve"> si ce n’est pas la même que celle avec laquelle j’ai fait le programme</w:t>
+      <w:r>
+        <w:t>peu</w:t>
+      </w:r>
+      <w:r>
+        <w:t xml:space="preserve"> impor</w:t>
+      </w:r>
+      <w:bookmarkStart w:id="0" w:name="_GoBack"/>
+      <w:bookmarkEnd w:id="0"/>
+      <w:r>
+        <w:t>te si ce n’est pas la même que celle avec laquelle j’ai fait le programme</w:t>
       </w:r>
       <w:r>
         <w:t>)</w:t>
@@ -99,14 +127,23 @@
       </w:r>
       <w:proofErr w:type="spellStart"/>
       <w:r>
+        <w:rPr>
+          <w:i/>
+        </w:rPr>
         <w:t>DémosNFsport</w:t>
       </w:r>
       <w:proofErr w:type="spellEnd"/>
       <w:r>
+        <w:rPr>
+          <w:i/>
+        </w:rPr>
         <w:t>/</w:t>
       </w:r>
       <w:proofErr w:type="spellStart"/>
       <w:r>
+        <w:rPr>
+          <w:i/>
+        </w:rPr>
         <w:t>CalculConfig</w:t>
       </w:r>
       <w:proofErr w:type="spellEnd"/>
@@ -114,15 +151,168 @@
         <w:t xml:space="preserve"> double-cliquer sur CalculConfig.sln</w:t>
       </w:r>
       <w:r>
-        <w:t>. Cela lance le programme Visual Studio. Dans la barre de menu du haut, cliquer sur Générer puis Générer la solution.</w:t>
-      </w:r>
-      <w:bookmarkStart w:id="0" w:name="_GoBack"/>
-      <w:bookmarkEnd w:id="0"/>
+        <w:t xml:space="preserve">. Cela lance le programme </w:t>
+      </w:r>
+      <w:r>
+        <w:rPr>
+          <w:b/>
+        </w:rPr>
+        <w:t>Visual Studio</w:t>
+      </w:r>
+      <w:r>
+        <w:rPr>
+          <w:b/>
+        </w:rPr>
+        <w:t>.</w:t>
+      </w:r>
+      <w:r>
+        <w:t xml:space="preserve"> Dans la barre de menu du haut, cliquer sur Générer puis Générer la solution.</w:t>
+      </w:r>
+      <w:r>
+        <w:t xml:space="preserve"> Ajouter un raccourci de l’</w:t>
+      </w:r>
+      <w:r>
+        <w:t>exécutable</w:t>
+      </w:r>
+      <w:r>
+        <w:t xml:space="preserve"> </w:t>
+      </w:r>
+      <w:r>
+        <w:rPr>
+          <w:i/>
+        </w:rPr>
+        <w:t>CalculConfig\CalculConfig\bin\Debug\netcoreapp3.1</w:t>
+      </w:r>
+      <w:r>
+        <w:t>\</w:t>
+      </w:r>
+      <w:r>
+        <w:t>CalculConfig.exe</w:t>
+      </w:r>
+      <w:r>
+        <w:t xml:space="preserve"> dans </w:t>
+      </w:r>
+      <w:proofErr w:type="spellStart"/>
+      <w:r>
+        <w:rPr>
+          <w:i/>
+        </w:rPr>
+        <w:t>DémosNFsport</w:t>
+      </w:r>
+      <w:proofErr w:type="spellEnd"/>
+      <w:r>
+        <w:rPr>
+          <w:i/>
+        </w:rPr>
+        <w:t>\</w:t>
+      </w:r>
+      <w:proofErr w:type="spellStart"/>
+      <w:r>
+        <w:rPr>
+          <w:i/>
+        </w:rPr>
+        <w:t>ScenariiOpenViBE</w:t>
+      </w:r>
+      <w:proofErr w:type="spellEnd"/>
+      <w:r>
+        <w:rPr>
+          <w:i/>
+        </w:rPr>
+        <w:t>\</w:t>
+      </w:r>
+      <w:proofErr w:type="spellStart"/>
+      <w:r>
+        <w:rPr>
+          <w:i/>
+        </w:rPr>
+        <w:t>signals</w:t>
+      </w:r>
+      <w:proofErr w:type="spellEnd"/>
+    </w:p>
+    <w:p>
+      <w:pPr>
+        <w:pStyle w:val="Paragraphedeliste"/>
+        <w:numPr>
+          <w:ilvl w:val="0"/>
+          <w:numId w:val="1"/>
+        </w:numPr>
+      </w:pPr>
+      <w:r>
+        <w:t xml:space="preserve">Ajouter un raccourci des programmes </w:t>
+      </w:r>
+      <w:proofErr w:type="spellStart"/>
+      <w:r>
+        <w:rPr>
+          <w:b/>
+        </w:rPr>
+        <w:t>OpenViBE</w:t>
+      </w:r>
+      <w:proofErr w:type="spellEnd"/>
+      <w:r>
+        <w:rPr>
+          <w:b/>
+        </w:rPr>
+        <w:t xml:space="preserve"> Acquisition Server </w:t>
+      </w:r>
+      <w:r>
+        <w:t>et</w:t>
+      </w:r>
+      <w:r>
+        <w:rPr>
+          <w:b/>
+        </w:rPr>
+        <w:t xml:space="preserve"> Designer</w:t>
+      </w:r>
+      <w:r>
+        <w:t xml:space="preserve"> dans </w:t>
+      </w:r>
+      <w:proofErr w:type="spellStart"/>
+      <w:r>
+        <w:rPr>
+          <w:i/>
+        </w:rPr>
+        <w:t>DémosNFsport</w:t>
+      </w:r>
+      <w:proofErr w:type="spellEnd"/>
+      <w:r>
+        <w:rPr>
+          <w:i/>
+        </w:rPr>
+        <w:t>\</w:t>
+      </w:r>
+      <w:proofErr w:type="spellStart"/>
+      <w:r>
+        <w:rPr>
+          <w:i/>
+        </w:rPr>
+        <w:t>ScenariiOpenViBE</w:t>
+      </w:r>
+      <w:proofErr w:type="spellEnd"/>
+      <w:r>
+        <w:rPr>
+          <w:i/>
+        </w:rPr>
+        <w:t>\</w:t>
+      </w:r>
+      <w:proofErr w:type="spellStart"/>
+      <w:r>
+        <w:rPr>
+          <w:i/>
+        </w:rPr>
+        <w:t>signals</w:t>
+      </w:r>
+      <w:proofErr w:type="spellEnd"/>
     </w:p>
     <w:p/>
     <w:p>
       <w:r>
-        <w:t>Pour lancer une démo :</w:t>
+        <w:t>Pour lancer une démo</w:t>
+      </w:r>
+      <w:r>
+        <w:t xml:space="preserve"> </w:t>
+      </w:r>
+      <w:r>
+        <w:t>:</w:t>
       </w:r>
     </w:p>
     <w:p>
@@ -132,37 +322,52 @@
           <w:ilvl w:val="0"/>
           <w:numId w:val="2"/>
         </w:numPr>
-      </w:pPr>
-      <w:r>
-        <w:t xml:space="preserve">Lancer le programme designer </w:t>
-      </w:r>
-      <w:proofErr w:type="spellStart"/>
-      <w:r>
-        <w:t>OpenViBE</w:t>
-      </w:r>
-      <w:proofErr w:type="spellEnd"/>
-      <w:r>
-        <w:t xml:space="preserve"> (une recherche dans la barre de recherche Windows devrait vous renvoyer vers le programme)</w:t>
-      </w:r>
-      <w:r>
-        <w:t xml:space="preserve"> et ouvrir les 3 scenarios – </w:t>
-      </w:r>
-      <w:proofErr w:type="spellStart"/>
-      <w:r>
-        <w:t>baseline</w:t>
-      </w:r>
-      <w:proofErr w:type="spellEnd"/>
-      <w:r>
-        <w:t xml:space="preserve">, signal monitoring et SMR </w:t>
-      </w:r>
-      <w:proofErr w:type="spellStart"/>
-      <w:r>
-        <w:t>equidistant</w:t>
-      </w:r>
-      <w:proofErr w:type="spellEnd"/>
-      <w:r>
-        <w:t>.</w:t>
-      </w:r>
+        <w:rPr>
+          <w:i/>
+        </w:rPr>
+      </w:pPr>
+      <w:r>
+        <w:t>O</w:t>
+      </w:r>
+      <w:r>
+        <w:t xml:space="preserve">uvrir une fenêtre d’explorateur de fichiers au niveau du dossier </w:t>
+      </w:r>
+      <w:proofErr w:type="spellStart"/>
+      <w:r>
+        <w:rPr>
+          <w:i/>
+        </w:rPr>
+        <w:t>DémosNFsport</w:t>
+      </w:r>
+      <w:proofErr w:type="spellEnd"/>
+      <w:r>
+        <w:rPr>
+          <w:i/>
+        </w:rPr>
+        <w:t>\</w:t>
+      </w:r>
+      <w:proofErr w:type="spellStart"/>
+      <w:r>
+        <w:rPr>
+          <w:i/>
+        </w:rPr>
+        <w:t>ScenariiOpenViBE</w:t>
+      </w:r>
+      <w:proofErr w:type="spellEnd"/>
+      <w:r>
+        <w:rPr>
+          <w:i/>
+        </w:rPr>
+        <w:t>\</w:t>
+      </w:r>
+      <w:proofErr w:type="spellStart"/>
+      <w:r>
+        <w:rPr>
+          <w:i/>
+        </w:rPr>
+        <w:t>signals</w:t>
+      </w:r>
+      <w:proofErr w:type="spellEnd"/>
     </w:p>
     <w:p>
       <w:pPr>
@@ -173,25 +378,49 @@
         </w:numPr>
       </w:pPr>
       <w:r>
-        <w:t>Informer le participant que d</w:t>
-      </w:r>
-      <w:r>
-        <w:t xml:space="preserve">urant 30s </w:t>
-      </w:r>
-      <w:r>
-        <w:t>il devra</w:t>
+        <w:t>Double-cliquer sur</w:t>
+      </w:r>
+      <w:r>
+        <w:t xml:space="preserve"> le programme </w:t>
+      </w:r>
+      <w:proofErr w:type="spellStart"/>
+      <w:r>
+        <w:t>OpenViBE</w:t>
+      </w:r>
+      <w:proofErr w:type="spellEnd"/>
+      <w:r>
+        <w:t>-</w:t>
+      </w:r>
+      <w:r>
+        <w:t>designer</w:t>
       </w:r>
       <w:r>
         <w:t xml:space="preserve"> </w:t>
       </w:r>
       <w:r>
-        <w:t>fixer le centre d’</w:t>
-      </w:r>
-      <w:r>
-        <w:t>une croix blanche sur un fond noir</w:t>
-      </w:r>
-      <w:r>
-        <w:t>. Il peut laisser libre cours ses pensées tout en fixant cette croix.</w:t>
+        <w:t xml:space="preserve">et ouvrir les 3 scenarios – </w:t>
+      </w:r>
+      <w:proofErr w:type="spellStart"/>
+      <w:r>
+        <w:t>baseline</w:t>
+      </w:r>
+      <w:proofErr w:type="spellEnd"/>
+      <w:r>
+        <w:t xml:space="preserve">, signal monitoring et SMR </w:t>
+      </w:r>
+      <w:proofErr w:type="spellStart"/>
+      <w:r>
+        <w:t>equidistant</w:t>
+      </w:r>
+      <w:proofErr w:type="spellEnd"/>
+      <w:r>
+        <w:t xml:space="preserve"> </w:t>
+      </w:r>
+      <w:r>
+        <w:t>–</w:t>
+      </w:r>
+      <w:r>
+        <w:t>.</w:t>
       </w:r>
     </w:p>
     <w:p>
@@ -203,23 +432,7 @@
         </w:numPr>
       </w:pPr>
       <w:r>
-        <w:t xml:space="preserve">Lancer le scénario </w:t>
-      </w:r>
-      <w:proofErr w:type="spellStart"/>
-      <w:r>
-        <w:t>baseline</w:t>
-      </w:r>
-      <w:proofErr w:type="spellEnd"/>
-      <w:r>
-        <w:t xml:space="preserve"> sur </w:t>
-      </w:r>
-      <w:proofErr w:type="spellStart"/>
-      <w:r>
-        <w:t>OpenViBE</w:t>
-      </w:r>
-      <w:proofErr w:type="spellEnd"/>
-      <w:r>
-        <w:t xml:space="preserve">. </w:t>
+        <w:t>Informer le participant que durant 30s il devra fixer le centre d’une croix blanche sur un fond noir. Il peut laisser libre cours ses pensées tout en fixant cette croix.</w:t>
       </w:r>
     </w:p>
     <w:p>
@@ -231,6 +444,88 @@
         </w:numPr>
       </w:pPr>
       <w:r>
+        <w:t xml:space="preserve">Lancer le </w:t>
+      </w:r>
+      <w:r>
+        <w:rPr>
+          <w:b/>
+        </w:rPr>
+        <w:t xml:space="preserve">scénario </w:t>
+      </w:r>
+      <w:proofErr w:type="spellStart"/>
+      <w:r>
+        <w:rPr>
+          <w:b/>
+        </w:rPr>
+        <w:t>baseline</w:t>
+      </w:r>
+      <w:proofErr w:type="spellEnd"/>
+      <w:r>
+        <w:rPr>
+          <w:b/>
+        </w:rPr>
+        <w:t xml:space="preserve"> sur </w:t>
+      </w:r>
+      <w:proofErr w:type="spellStart"/>
+      <w:r>
+        <w:rPr>
+          <w:b/>
+        </w:rPr>
+        <w:t>OpenViBE</w:t>
+      </w:r>
+      <w:proofErr w:type="spellEnd"/>
+      <w:r>
+        <w:t xml:space="preserve">. </w:t>
+      </w:r>
+      <w:r>
+        <w:t xml:space="preserve">Attention le programme est fait pour écraser le précédent fichier nommé baseline.csv dans </w:t>
+      </w:r>
+      <w:proofErr w:type="spellStart"/>
+      <w:r>
+        <w:rPr>
+          <w:i/>
+        </w:rPr>
+        <w:t>DémosNFsport</w:t>
+      </w:r>
+      <w:proofErr w:type="spellEnd"/>
+      <w:r>
+        <w:rPr>
+          <w:i/>
+        </w:rPr>
+        <w:t>\</w:t>
+      </w:r>
+      <w:proofErr w:type="spellStart"/>
+      <w:r>
+        <w:rPr>
+          <w:i/>
+        </w:rPr>
+        <w:t>ScenariiOpenViBE</w:t>
+      </w:r>
+      <w:proofErr w:type="spellEnd"/>
+      <w:r>
+        <w:rPr>
+          <w:i/>
+        </w:rPr>
+        <w:t>\</w:t>
+      </w:r>
+      <w:proofErr w:type="spellStart"/>
+      <w:r>
+        <w:rPr>
+          <w:i/>
+        </w:rPr>
+        <w:t>signals</w:t>
+      </w:r>
+      <w:proofErr w:type="spellEnd"/>
+    </w:p>
+    <w:p>
+      <w:pPr>
+        <w:pStyle w:val="Paragraphedeliste"/>
+        <w:numPr>
+          <w:ilvl w:val="0"/>
+          <w:numId w:val="2"/>
+        </w:numPr>
+      </w:pPr>
+      <w:r>
         <w:t xml:space="preserve">A la fin de la </w:t>
       </w:r>
       <w:proofErr w:type="spellStart"/>
@@ -241,6 +536,71 @@
       <w:r>
         <w:t xml:space="preserve">, </w:t>
       </w:r>
+      <w:r>
+        <w:t>doub</w:t>
+      </w:r>
+      <w:r>
+        <w:t>l</w:t>
+      </w:r>
+      <w:r>
+        <w:t xml:space="preserve">e cliquer sur le programme </w:t>
+      </w:r>
+      <w:r>
+        <w:t>CalculConfig.exe</w:t>
+      </w:r>
+      <w:r>
+        <w:t>.</w:t>
+      </w:r>
+    </w:p>
+    <w:p>
+      <w:pPr>
+        <w:pStyle w:val="Paragraphedeliste"/>
+        <w:numPr>
+          <w:ilvl w:val="0"/>
+          <w:numId w:val="2"/>
+        </w:numPr>
+      </w:pPr>
+      <w:r>
+        <w:t xml:space="preserve">Lancer </w:t>
+      </w:r>
+      <w:proofErr w:type="spellStart"/>
+      <w:r>
+        <w:rPr>
+          <w:b/>
+        </w:rPr>
+        <w:t>UnityHub</w:t>
+      </w:r>
+      <w:proofErr w:type="spellEnd"/>
+      <w:r>
+        <w:t xml:space="preserve"> et le programme de votre choix – </w:t>
+      </w:r>
+      <w:r>
+        <w:rPr>
+          <w:b/>
+        </w:rPr>
+        <w:t>NF_Unlimitech_3D_MI</w:t>
+      </w:r>
+      <w:r>
+        <w:t xml:space="preserve"> ou </w:t>
+      </w:r>
+      <w:r>
+        <w:rPr>
+          <w:b/>
+        </w:rPr>
+        <w:t>NF_Unlimitech_3D_Relaxation</w:t>
+      </w:r>
+      <w:r>
+        <w:t xml:space="preserve"> –.</w:t>
+      </w:r>
+    </w:p>
+    <w:p>
+      <w:pPr>
+        <w:pStyle w:val="Paragraphedeliste"/>
+        <w:numPr>
+          <w:ilvl w:val="0"/>
+          <w:numId w:val="2"/>
+        </w:numPr>
+      </w:pPr>
     </w:p>
     <w:p/>
     <w:p>
@@ -249,6 +609,9 @@
       </w:r>
       <w:proofErr w:type="spellStart"/>
       <w:r>
+        <w:rPr>
+          <w:b/>
+        </w:rPr>
         <w:t>OpenViBE</w:t>
       </w:r>
       <w:proofErr w:type="spellEnd"/>
@@ -257,6 +620,9 @@
       </w:r>
       <w:proofErr w:type="spellStart"/>
       <w:r>
+        <w:rPr>
+          <w:b/>
+        </w:rPr>
         <w:t>CalculConfig</w:t>
       </w:r>
       <w:proofErr w:type="spellEnd"/>
@@ -271,22 +637,37 @@
       </w:r>
       <w:proofErr w:type="spellStart"/>
       <w:r>
+        <w:rPr>
+          <w:i/>
+        </w:rPr>
         <w:t>DémosNFsport</w:t>
       </w:r>
       <w:proofErr w:type="spellEnd"/>
       <w:r>
+        <w:rPr>
+          <w:i/>
+        </w:rPr>
         <w:t>\</w:t>
       </w:r>
       <w:proofErr w:type="spellStart"/>
       <w:r>
+        <w:rPr>
+          <w:i/>
+        </w:rPr>
         <w:t>ScenariiOpenViBE</w:t>
       </w:r>
       <w:proofErr w:type="spellEnd"/>
       <w:r>
+        <w:rPr>
+          <w:i/>
+        </w:rPr>
         <w:t>\</w:t>
       </w:r>
       <w:proofErr w:type="spellStart"/>
       <w:r>
+        <w:rPr>
+          <w:i/>
+        </w:rPr>
         <w:t>signals</w:t>
       </w:r>
       <w:proofErr w:type="spellEnd"/>

</xml_diff>

<commit_message>
Changed for variable path to files in Unity programs
</commit_message>
<xml_diff>
--- a/Mode d'emploi.docx
+++ b/Mode d'emploi.docx
@@ -3,6 +3,9 @@
 <w:document xmlns:wpc="http://schemas.microsoft.com/office/word/2010/wordprocessingCanvas" xmlns:cx="http://schemas.microsoft.com/office/drawing/2014/chartex" xmlns:cx1="http://schemas.microsoft.com/office/drawing/2015/9/8/chartex" xmlns:cx2="http://schemas.microsoft.com/office/drawing/2015/10/21/chartex" xmlns:cx3="http://schemas.microsoft.com/office/drawing/2016/5/9/chartex" xmlns:cx4="http://schemas.microsoft.com/office/drawing/2016/5/10/chartex" xmlns:cx5="http://schemas.microsoft.com/office/drawing/2016/5/11/chartex" xmlns:cx6="http://schemas.microsoft.com/office/drawing/2016/5/12/chartex" xmlns:cx7="http://schemas.microsoft.com/office/drawing/2016/5/13/chartex" xmlns:cx8="http://schemas.microsoft.com/office/drawing/2016/5/14/chartex" xmlns:mc="http://schemas.openxmlformats.org/markup-compatibility/2006" xmlns:aink="http://schemas.microsoft.com/office/drawing/2016/ink" xmlns:am3d="http://schemas.microsoft.com/office/drawing/2017/model3d" xmlns:o="urn:schemas-microsoft-com:office:office" xmlns:r="http://schemas.openxmlformats.org/officeDocument/2006/relationships" xmlns:m="http://schemas.openxmlformats.org/officeDocument/2006/math" xmlns:v="urn:schemas-microsoft-com:vml" xmlns:wp14="http://schemas.microsoft.com/office/word/2010/wordprocessingDrawing" xmlns:wp="http://schemas.openxmlformats.org/drawingml/2006/wordprocessingDrawing" xmlns:w10="urn:schemas-microsoft-com:office:word" xmlns:w="http://schemas.openxmlformats.org/wordprocessingml/2006/main" xmlns:w14="http://schemas.microsoft.com/office/word/2010/wordml" xmlns:w15="http://schemas.microsoft.com/office/word/2012/wordml" xmlns:w16cid="http://schemas.microsoft.com/office/word/2016/wordml/cid" xmlns:w16se="http://schemas.microsoft.com/office/word/2015/wordml/symex" xmlns:wpg="http://schemas.microsoft.com/office/word/2010/wordprocessingGroup" xmlns:wpi="http://schemas.microsoft.com/office/word/2010/wordprocessingInk" xmlns:wne="http://schemas.microsoft.com/office/word/2006/wordml" xmlns:wps="http://schemas.microsoft.com/office/word/2010/wordprocessingShape" mc:Ignorable="w14 w15 w16se w16cid wp14">
   <w:body>
     <w:p>
+      <w:pPr>
+        <w:pStyle w:val="Titre1"/>
+      </w:pPr>
       <w:r>
         <w:t>A installer pour faire tourner les démos :</w:t>
       </w:r>
@@ -103,12 +106,7 @@
         <w:t>peu</w:t>
       </w:r>
       <w:r>
-        <w:t xml:space="preserve"> impor</w:t>
-      </w:r>
-      <w:bookmarkStart w:id="0" w:name="_GoBack"/>
-      <w:bookmarkEnd w:id="0"/>
-      <w:r>
-        <w:t>te si ce n’est pas la même que celle avec laquelle j’ai fait le programme</w:t>
+        <w:t xml:space="preserve"> importe si ce n’est pas la même que celle avec laquelle j’ai fait le programme</w:t>
       </w:r>
       <w:r>
         <w:t>)</w:t>
@@ -303,8 +301,83 @@
       </w:r>
       <w:proofErr w:type="spellEnd"/>
     </w:p>
+    <w:p>
+      <w:r>
+        <w:t>Tous les programmes (</w:t>
+      </w:r>
+      <w:proofErr w:type="spellStart"/>
+      <w:r>
+        <w:rPr>
+          <w:b/>
+        </w:rPr>
+        <w:t>OpenViBE</w:t>
+      </w:r>
+      <w:proofErr w:type="spellEnd"/>
+      <w:r>
+        <w:t xml:space="preserve">, </w:t>
+      </w:r>
+      <w:proofErr w:type="spellStart"/>
+      <w:r>
+        <w:rPr>
+          <w:b/>
+        </w:rPr>
+        <w:t>CalculConfig</w:t>
+      </w:r>
+      <w:proofErr w:type="spellEnd"/>
+      <w:r>
+        <w:t xml:space="preserve">) doivent </w:t>
+      </w:r>
+      <w:r>
+        <w:t xml:space="preserve">maintenant </w:t>
+      </w:r>
+      <w:r>
+        <w:t xml:space="preserve">pouvoir être lancés depuis le dossier </w:t>
+      </w:r>
+      <w:proofErr w:type="spellStart"/>
+      <w:r>
+        <w:rPr>
+          <w:i/>
+        </w:rPr>
+        <w:t>DémosNFsport</w:t>
+      </w:r>
+      <w:proofErr w:type="spellEnd"/>
+      <w:r>
+        <w:rPr>
+          <w:i/>
+        </w:rPr>
+        <w:t>\</w:t>
+      </w:r>
+      <w:proofErr w:type="spellStart"/>
+      <w:r>
+        <w:rPr>
+          <w:i/>
+        </w:rPr>
+        <w:t>ScenariiOpenViBE</w:t>
+      </w:r>
+      <w:proofErr w:type="spellEnd"/>
+      <w:r>
+        <w:rPr>
+          <w:i/>
+        </w:rPr>
+        <w:t>\</w:t>
+      </w:r>
+      <w:proofErr w:type="spellStart"/>
+      <w:r>
+        <w:rPr>
+          <w:i/>
+        </w:rPr>
+        <w:t>signals</w:t>
+      </w:r>
+      <w:proofErr w:type="spellEnd"/>
+      <w:r>
+        <w:t xml:space="preserve"> </w:t>
+      </w:r>
+    </w:p>
     <w:p/>
     <w:p>
+      <w:pPr>
+        <w:pStyle w:val="Titre1"/>
+      </w:pPr>
       <w:r>
         <w:t>Pour lancer une démo</w:t>
       </w:r>
@@ -327,10 +400,7 @@
         </w:rPr>
       </w:pPr>
       <w:r>
-        <w:t>O</w:t>
-      </w:r>
-      <w:r>
-        <w:t xml:space="preserve">uvrir une fenêtre d’explorateur de fichiers au niveau du dossier </w:t>
+        <w:t xml:space="preserve">Ouvrir une fenêtre d’explorateur de fichiers au niveau du dossier </w:t>
       </w:r>
       <w:proofErr w:type="spellStart"/>
       <w:r>
@@ -389,10 +459,7 @@
       </w:r>
       <w:proofErr w:type="spellEnd"/>
       <w:r>
-        <w:t>-</w:t>
-      </w:r>
-      <w:r>
-        <w:t>designer</w:t>
+        <w:t>-designer</w:t>
       </w:r>
       <w:r>
         <w:t xml:space="preserve"> </w:t>
@@ -414,10 +481,7 @@
       </w:r>
       <w:proofErr w:type="spellEnd"/>
       <w:r>
-        <w:t xml:space="preserve"> </w:t>
-      </w:r>
-      <w:r>
-        <w:t>–</w:t>
+        <w:t xml:space="preserve"> –</w:t>
       </w:r>
       <w:r>
         <w:t>.</w:t>
@@ -572,7 +636,13 @@
       </w:r>
       <w:proofErr w:type="spellEnd"/>
       <w:r>
-        <w:t xml:space="preserve"> et le programme de votre choix – </w:t>
+        <w:rPr>
+          <w:b/>
+        </w:rPr>
+        <w:t xml:space="preserve"> et </w:t>
+      </w:r>
+      <w:r>
+        <w:t xml:space="preserve">le programme de votre choix – </w:t>
       </w:r>
       <w:r>
         <w:rPr>
@@ -590,91 +660,47 @@
         <w:t>NF_Unlimitech_3D_Relaxation</w:t>
       </w:r>
       <w:r>
-        <w:t xml:space="preserve"> –.</w:t>
-      </w:r>
-    </w:p>
-    <w:p>
-      <w:pPr>
-        <w:pStyle w:val="Paragraphedeliste"/>
-        <w:numPr>
-          <w:ilvl w:val="0"/>
-          <w:numId w:val="2"/>
-        </w:numPr>
-      </w:pPr>
+        <w:t xml:space="preserve"> </w:t>
+      </w:r>
+      <w:r>
+        <w:t>–</w:t>
+      </w:r>
+      <w:r>
+        <w:t>. Donner les instructions adéquates au participant</w:t>
+      </w:r>
+      <w:r>
+        <w:t xml:space="preserve"> (MI ou relaxation</w:t>
+      </w:r>
+      <w:bookmarkStart w:id="0" w:name="_GoBack"/>
+      <w:bookmarkEnd w:id="0"/>
+      <w:r>
+        <w:t>)</w:t>
+      </w:r>
+      <w:r>
+        <w:t>,</w:t>
+      </w:r>
+      <w:r>
+        <w:t xml:space="preserve"> </w:t>
+      </w:r>
+      <w:r>
+        <w:t>puis</w:t>
+      </w:r>
+      <w:r>
+        <w:t xml:space="preserve"> lancer le programme sous </w:t>
+      </w:r>
+      <w:proofErr w:type="spellStart"/>
+      <w:r>
+        <w:rPr>
+          <w:b/>
+        </w:rPr>
+        <w:t>Unity</w:t>
+      </w:r>
+      <w:proofErr w:type="spellEnd"/>
+      <w:r>
+        <w:t>.</w:t>
+      </w:r>
     </w:p>
     <w:p/>
-    <w:p>
-      <w:r>
-        <w:t>Tous les programmes (</w:t>
-      </w:r>
-      <w:proofErr w:type="spellStart"/>
-      <w:r>
-        <w:rPr>
-          <w:b/>
-        </w:rPr>
-        <w:t>OpenViBE</w:t>
-      </w:r>
-      <w:proofErr w:type="spellEnd"/>
-      <w:r>
-        <w:t xml:space="preserve">, </w:t>
-      </w:r>
-      <w:proofErr w:type="spellStart"/>
-      <w:r>
-        <w:rPr>
-          <w:b/>
-        </w:rPr>
-        <w:t>CalculConfig</w:t>
-      </w:r>
-      <w:proofErr w:type="spellEnd"/>
-      <w:r>
-        <w:t>) doivent pouvoir être lancé</w:t>
-      </w:r>
-      <w:r>
-        <w:t>s</w:t>
-      </w:r>
-      <w:r>
-        <w:t xml:space="preserve"> depuis le dossier </w:t>
-      </w:r>
-      <w:proofErr w:type="spellStart"/>
-      <w:r>
-        <w:rPr>
-          <w:i/>
-        </w:rPr>
-        <w:t>DémosNFsport</w:t>
-      </w:r>
-      <w:proofErr w:type="spellEnd"/>
-      <w:r>
-        <w:rPr>
-          <w:i/>
-        </w:rPr>
-        <w:t>\</w:t>
-      </w:r>
-      <w:proofErr w:type="spellStart"/>
-      <w:r>
-        <w:rPr>
-          <w:i/>
-        </w:rPr>
-        <w:t>ScenariiOpenViBE</w:t>
-      </w:r>
-      <w:proofErr w:type="spellEnd"/>
-      <w:r>
-        <w:rPr>
-          <w:i/>
-        </w:rPr>
-        <w:t>\</w:t>
-      </w:r>
-      <w:proofErr w:type="spellStart"/>
-      <w:r>
-        <w:rPr>
-          <w:i/>
-        </w:rPr>
-        <w:t>signals</w:t>
-      </w:r>
-      <w:proofErr w:type="spellEnd"/>
-      <w:r>
-        <w:t xml:space="preserve"> </w:t>
-      </w:r>
-    </w:p>
     <w:sectPr>
       <w:pgSz w:w="11906" w:h="16838"/>
       <w:pgMar w:top="1417" w:right="1417" w:bottom="1417" w:left="1417" w:header="708" w:footer="708" w:gutter="0"/>
@@ -1320,6 +1346,27 @@
     <w:name w:val="Normal"/>
     <w:qFormat/>
   </w:style>
+  <w:style w:type="paragraph" w:styleId="Titre1">
+    <w:name w:val="heading 1"/>
+    <w:basedOn w:val="Normal"/>
+    <w:next w:val="Normal"/>
+    <w:link w:val="Titre1Car"/>
+    <w:uiPriority w:val="9"/>
+    <w:qFormat/>
+    <w:rsid w:val="00242D9F"/>
+    <w:pPr>
+      <w:keepNext/>
+      <w:keepLines/>
+      <w:spacing w:before="240" w:after="0"/>
+      <w:outlineLvl w:val="0"/>
+    </w:pPr>
+    <w:rPr>
+      <w:rFonts w:asciiTheme="majorHAnsi" w:eastAsiaTheme="majorEastAsia" w:hAnsiTheme="majorHAnsi" w:cstheme="majorBidi"/>
+      <w:color w:val="2F5496" w:themeColor="accent1" w:themeShade="BF"/>
+      <w:sz w:val="32"/>
+      <w:szCs w:val="32"/>
+    </w:rPr>
+  </w:style>
   <w:style w:type="character" w:default="1" w:styleId="Policepardfaut">
     <w:name w:val="Default Paragraph Font"/>
     <w:uiPriority w:val="1"/>
@@ -1357,6 +1404,19 @@
       <w:ind w:left="720"/>
       <w:contextualSpacing/>
     </w:pPr>
+  </w:style>
+  <w:style w:type="character" w:customStyle="1" w:styleId="Titre1Car">
+    <w:name w:val="Titre 1 Car"/>
+    <w:basedOn w:val="Policepardfaut"/>
+    <w:link w:val="Titre1"/>
+    <w:uiPriority w:val="9"/>
+    <w:rsid w:val="00242D9F"/>
+    <w:rPr>
+      <w:rFonts w:asciiTheme="majorHAnsi" w:eastAsiaTheme="majorEastAsia" w:hAnsiTheme="majorHAnsi" w:cstheme="majorBidi"/>
+      <w:color w:val="2F5496" w:themeColor="accent1" w:themeShade="BF"/>
+      <w:sz w:val="32"/>
+      <w:szCs w:val="32"/>
+    </w:rPr>
   </w:style>
 </w:styles>
 </file>

</xml_diff>

<commit_message>
Added last instruction to Mode d'emploi
</commit_message>
<xml_diff>
--- a/Mode d'emploi.docx
+++ b/Mode d'emploi.docx
@@ -325,13 +325,7 @@
       </w:r>
       <w:proofErr w:type="spellEnd"/>
       <w:r>
-        <w:t xml:space="preserve">) doivent </w:t>
-      </w:r>
-      <w:r>
-        <w:t xml:space="preserve">maintenant </w:t>
-      </w:r>
-      <w:r>
-        <w:t xml:space="preserve">pouvoir être lancés depuis le dossier </w:t>
+        <w:t xml:space="preserve">) doivent maintenant pouvoir être lancés depuis le dossier </w:t>
       </w:r>
       <w:proofErr w:type="spellStart"/>
       <w:r>
@@ -469,14 +463,32 @@
       </w:r>
       <w:proofErr w:type="spellStart"/>
       <w:r>
+        <w:rPr>
+          <w:b/>
+        </w:rPr>
         <w:t>baseline</w:t>
       </w:r>
       <w:proofErr w:type="spellEnd"/>
       <w:r>
-        <w:t xml:space="preserve">, signal monitoring et SMR </w:t>
-      </w:r>
-      <w:proofErr w:type="spellStart"/>
-      <w:r>
+        <w:rPr>
+          <w:b/>
+        </w:rPr>
+        <w:t xml:space="preserve">, signal monitoring </w:t>
+      </w:r>
+      <w:r>
+        <w:t>et</w:t>
+      </w:r>
+      <w:r>
+        <w:rPr>
+          <w:b/>
+        </w:rPr>
+        <w:t xml:space="preserve"> SMR </w:t>
+      </w:r>
+      <w:proofErr w:type="spellStart"/>
+      <w:r>
+        <w:rPr>
+          <w:b/>
+        </w:rPr>
         <w:t>equidistant</w:t>
       </w:r>
       <w:proofErr w:type="spellEnd"/>
@@ -663,37 +675,83 @@
         <w:t xml:space="preserve"> </w:t>
       </w:r>
       <w:r>
-        <w:t>–</w:t>
-      </w:r>
-      <w:r>
-        <w:t>. Donner les instructions adéquates au participant</w:t>
-      </w:r>
-      <w:r>
-        <w:t xml:space="preserve"> (MI ou relaxation</w:t>
+        <w:t>–. Donner les instructions adéquates au participant</w:t>
+      </w:r>
+      <w:r>
+        <w:t xml:space="preserve"> (MI ou relaxation)</w:t>
+      </w:r>
+      <w:r>
+        <w:t>,</w:t>
+      </w:r>
+      <w:r>
+        <w:t xml:space="preserve"> </w:t>
+      </w:r>
+      <w:r>
+        <w:t>puis</w:t>
+      </w:r>
+      <w:r>
+        <w:t xml:space="preserve"> lancer le programme sous </w:t>
+      </w:r>
+      <w:proofErr w:type="spellStart"/>
+      <w:r>
+        <w:rPr>
+          <w:b/>
+        </w:rPr>
+        <w:t>Unity</w:t>
       </w:r>
       <w:bookmarkStart w:id="0" w:name="_GoBack"/>
+      <w:proofErr w:type="spellEnd"/>
+      <w:r>
+        <w:t>.</w:t>
+      </w:r>
       <w:bookmarkEnd w:id="0"/>
-      <w:r>
-        <w:t>)</w:t>
-      </w:r>
-      <w:r>
-        <w:t>,</w:t>
-      </w:r>
-      <w:r>
+    </w:p>
+    <w:p>
+      <w:pPr>
+        <w:pStyle w:val="Paragraphedeliste"/>
+        <w:numPr>
+          <w:ilvl w:val="0"/>
+          <w:numId w:val="2"/>
+        </w:numPr>
+      </w:pPr>
+      <w:r>
+        <w:t xml:space="preserve">Lancer le scénario </w:t>
+      </w:r>
+      <w:r>
+        <w:rPr>
+          <w:b/>
+        </w:rPr>
+        <w:t xml:space="preserve">SMR </w:t>
+      </w:r>
+      <w:proofErr w:type="spellStart"/>
+      <w:r>
+        <w:rPr>
+          <w:b/>
+        </w:rPr>
+        <w:t>equidistant</w:t>
+      </w:r>
+      <w:proofErr w:type="spellEnd"/>
+      <w:r>
+        <w:rPr>
+          <w:b/>
+        </w:rPr>
         <w:t xml:space="preserve"> </w:t>
       </w:r>
       <w:r>
-        <w:t>puis</w:t>
-      </w:r>
-      <w:r>
-        <w:t xml:space="preserve"> lancer le programme sous </w:t>
-      </w:r>
-      <w:proofErr w:type="spellStart"/>
-      <w:r>
-        <w:rPr>
-          <w:b/>
-        </w:rPr>
-        <w:t>Unity</w:t>
+        <w:t>sur</w:t>
+      </w:r>
+      <w:r>
+        <w:rPr>
+          <w:b/>
+        </w:rPr>
+        <w:t xml:space="preserve"> </w:t>
+      </w:r>
+      <w:proofErr w:type="spellStart"/>
+      <w:r>
+        <w:rPr>
+          <w:b/>
+        </w:rPr>
+        <w:t>OpenViBE</w:t>
       </w:r>
       <w:proofErr w:type="spellEnd"/>
       <w:r>

</xml_diff>

<commit_message>
Added info about how to change threshold to adapt the difficulty
</commit_message>
<xml_diff>
--- a/Mode d'emploi.docx
+++ b/Mode d'emploi.docx
@@ -699,12 +699,10 @@
         </w:rPr>
         <w:t>Unity</w:t>
       </w:r>
-      <w:bookmarkStart w:id="0" w:name="_GoBack"/>
       <w:proofErr w:type="spellEnd"/>
       <w:r>
         <w:t>.</w:t>
       </w:r>
-      <w:bookmarkEnd w:id="0"/>
     </w:p>
     <w:p>
       <w:pPr>
@@ -758,6 +756,154 @@
         <w:t>.</w:t>
       </w:r>
     </w:p>
+    <w:p>
+      <w:pPr>
+        <w:pStyle w:val="Paragraphedeliste"/>
+        <w:numPr>
+          <w:ilvl w:val="0"/>
+          <w:numId w:val="2"/>
+        </w:numPr>
+      </w:pPr>
+      <w:r>
+        <w:t>Si le seuil (de 0.5) est trop haut pour les participants, n’hésitez pas à le diminuer ici</w:t>
+      </w:r>
+      <w:r>
+        <w:t xml:space="preserve"> (voir rectangle orange)</w:t>
+      </w:r>
+      <w:r>
+        <w:t> :</w:t>
+      </w:r>
+    </w:p>
+    <w:p>
+      <w:bookmarkStart w:id="0" w:name="_GoBack"/>
+      <w:r>
+        <w:rPr>
+          <w:noProof/>
+        </w:rPr>
+        <w:lastRenderedPageBreak/>
+        <mc:AlternateContent>
+          <mc:Choice Requires="wps">
+            <w:drawing>
+              <wp:anchor distT="0" distB="0" distL="114300" distR="114300" simplePos="0" relativeHeight="251659264" behindDoc="0" locked="0" layoutInCell="1" allowOverlap="1" wp14:anchorId="19E288B5" wp14:editId="7C0840D5">
+                <wp:simplePos x="0" y="0"/>
+                <wp:positionH relativeFrom="column">
+                  <wp:posOffset>1443355</wp:posOffset>
+                </wp:positionH>
+                <wp:positionV relativeFrom="paragraph">
+                  <wp:posOffset>1862455</wp:posOffset>
+                </wp:positionV>
+                <wp:extent cx="1181100" cy="85725"/>
+                <wp:effectExtent l="0" t="0" r="19050" b="28575"/>
+                <wp:wrapNone/>
+                <wp:docPr id="2" name="Rectangle 2"/>
+                <wp:cNvGraphicFramePr/>
+                <a:graphic xmlns:a="http://schemas.openxmlformats.org/drawingml/2006/main">
+                  <a:graphicData uri="http://schemas.microsoft.com/office/word/2010/wordprocessingShape">
+                    <wps:wsp>
+                      <wps:cNvSpPr/>
+                      <wps:spPr>
+                        <a:xfrm>
+                          <a:off x="0" y="0"/>
+                          <a:ext cx="1181100" cy="85725"/>
+                        </a:xfrm>
+                        <a:prstGeom prst="rect">
+                          <a:avLst/>
+                        </a:prstGeom>
+                        <a:noFill/>
+                        <a:ln>
+                          <a:solidFill>
+                            <a:schemeClr val="accent2"/>
+                          </a:solidFill>
+                        </a:ln>
+                      </wps:spPr>
+                      <wps:style>
+                        <a:lnRef idx="2">
+                          <a:schemeClr val="accent1">
+                            <a:shade val="50000"/>
+                          </a:schemeClr>
+                        </a:lnRef>
+                        <a:fillRef idx="1">
+                          <a:schemeClr val="accent1"/>
+                        </a:fillRef>
+                        <a:effectRef idx="0">
+                          <a:schemeClr val="accent1"/>
+                        </a:effectRef>
+                        <a:fontRef idx="minor">
+                          <a:schemeClr val="lt1"/>
+                        </a:fontRef>
+                      </wps:style>
+                      <wps:bodyPr rot="0" spcFirstLastPara="0" vertOverflow="overflow" horzOverflow="overflow" vert="horz" wrap="square" lIns="91440" tIns="45720" rIns="91440" bIns="45720" numCol="1" spcCol="0" rtlCol="0" fromWordArt="0" anchor="ctr" anchorCtr="0" forceAA="0" compatLnSpc="1">
+                        <a:prstTxWarp prst="textNoShape">
+                          <a:avLst/>
+                        </a:prstTxWarp>
+                        <a:noAutofit/>
+                      </wps:bodyPr>
+                    </wps:wsp>
+                  </a:graphicData>
+                </a:graphic>
+                <wp14:sizeRelH relativeFrom="margin">
+                  <wp14:pctWidth>0</wp14:pctWidth>
+                </wp14:sizeRelH>
+              </wp:anchor>
+            </w:drawing>
+          </mc:Choice>
+          <mc:Fallback>
+            <w:pict>
+              <v:rect w14:anchorId="2CD338C1" id="Rectangle 2" o:spid="_x0000_s1026" style="position:absolute;margin-left:113.65pt;margin-top:146.65pt;width:93pt;height:6.75pt;z-index:251659264;visibility:visible;mso-wrap-style:square;mso-width-percent:0;mso-wrap-distance-left:9pt;mso-wrap-distance-top:0;mso-wrap-distance-right:9pt;mso-wrap-distance-bottom:0;mso-position-horizontal:absolute;mso-position-horizontal-relative:text;mso-position-vertical:absolute;mso-position-vertical-relative:text;mso-width-percent:0;mso-width-relative:margin;v-text-anchor:middle" o:gfxdata="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" filled="f" strokecolor="#ed7d31 [3205]" strokeweight="1pt"/>
+            </w:pict>
+          </mc:Fallback>
+        </mc:AlternateContent>
+      </w:r>
+      <w:bookmarkEnd w:id="0"/>
+      <w:r>
+        <w:rPr>
+          <w:noProof/>
+        </w:rPr>
+        <w:drawing>
+          <wp:inline distT="0" distB="0" distL="0" distR="0" wp14:anchorId="24A96827" wp14:editId="0C14CC7C">
+            <wp:extent cx="4019550" cy="3460942"/>
+            <wp:effectExtent l="0" t="0" r="0" b="6350"/>
+            <wp:docPr id="1" name="Image 1"/>
+            <wp:cNvGraphicFramePr>
+              <a:graphicFrameLocks xmlns:a="http://schemas.openxmlformats.org/drawingml/2006/main" noChangeAspect="1"/>
+            </wp:cNvGraphicFramePr>
+            <a:graphic xmlns:a="http://schemas.openxmlformats.org/drawingml/2006/main">
+              <a:graphicData uri="http://schemas.openxmlformats.org/drawingml/2006/picture">
+                <pic:pic xmlns:pic="http://schemas.openxmlformats.org/drawingml/2006/picture">
+                  <pic:nvPicPr>
+                    <pic:cNvPr id="1" name=""/>
+                    <pic:cNvPicPr/>
+                  </pic:nvPicPr>
+                  <pic:blipFill rotWithShape="1">
+                    <a:blip r:embed="rId5"/>
+                    <a:srcRect l="56217" b="39683"/>
+                    <a:stretch/>
+                  </pic:blipFill>
+                  <pic:spPr bwMode="auto">
+                    <a:xfrm>
+                      <a:off x="0" y="0"/>
+                      <a:ext cx="4026783" cy="3467169"/>
+                    </a:xfrm>
+                    <a:prstGeom prst="rect">
+                      <a:avLst/>
+                    </a:prstGeom>
+                    <a:ln>
+                      <a:noFill/>
+                    </a:ln>
+                    <a:extLst>
+                      <a:ext uri="{53640926-AAD7-44D8-BBD7-CCE9431645EC}">
+                        <a14:shadowObscured xmlns:a14="http://schemas.microsoft.com/office/drawing/2010/main"/>
+                      </a:ext>
+                    </a:extLst>
+                  </pic:spPr>
+                </pic:pic>
+              </a:graphicData>
+            </a:graphic>
+          </wp:inline>
+        </w:drawing>
+      </w:r>
+    </w:p>
+    <w:p/>
     <w:p/>
     <w:sectPr>
       <w:pgSz w:w="11906" w:h="16838"/>

</xml_diff>